<commit_message>
Final use case descriptions' doc uploaded
</commit_message>
<xml_diff>
--- a/docs/Use case description.docx
+++ b/docs/Use case description.docx
@@ -1,6 +1,6 @@
 
 <file path=word/document.xml><?xml version="1.0" encoding="utf-8"?>
-<w:document xmlns:wpc="http://schemas.microsoft.com/office/word/2010/wordprocessingCanvas" xmlns:cx="http://schemas.microsoft.com/office/drawing/2014/chartex" xmlns:cx1="http://schemas.microsoft.com/office/drawing/2015/9/8/chartex" xmlns:cx2="http://schemas.microsoft.com/office/drawing/2015/10/21/chartex" xmlns:cx3="http://schemas.microsoft.com/office/drawing/2016/5/9/chartex" xmlns:cx4="http://schemas.microsoft.com/office/drawing/2016/5/10/chartex" xmlns:cx5="http://schemas.microsoft.com/office/drawing/2016/5/11/chartex" xmlns:mc="http://schemas.openxmlformats.org/markup-compatibility/2006" xmlns:o="urn:schemas-microsoft-com:office:office" xmlns:r="http://schemas.openxmlformats.org/officeDocument/2006/relationships" xmlns:m="http://schemas.openxmlformats.org/officeDocument/2006/math" xmlns:v="urn:schemas-microsoft-com:vml" xmlns:wp14="http://schemas.microsoft.com/office/word/2010/wordprocessingDrawing" xmlns:wp="http://schemas.openxmlformats.org/drawingml/2006/wordprocessingDrawing" xmlns:w10="urn:schemas-microsoft-com:office:word" xmlns:w="http://schemas.openxmlformats.org/wordprocessingml/2006/main" xmlns:w14="http://schemas.microsoft.com/office/word/2010/wordml" xmlns:w15="http://schemas.microsoft.com/office/word/2012/wordml" xmlns:w16se="http://schemas.microsoft.com/office/word/2015/wordml/symex" xmlns:wpg="http://schemas.microsoft.com/office/word/2010/wordprocessingGroup" xmlns:wpi="http://schemas.microsoft.com/office/word/2010/wordprocessingInk" xmlns:wne="http://schemas.microsoft.com/office/word/2006/wordml" xmlns:wps="http://schemas.microsoft.com/office/word/2010/wordprocessingShape" mc:Ignorable="w14 w15 w16se wp14">
+<w:document xmlns:wpc="http://schemas.microsoft.com/office/word/2010/wordprocessingCanvas" xmlns:mo="http://schemas.microsoft.com/office/mac/office/2008/main" xmlns:mc="http://schemas.openxmlformats.org/markup-compatibility/2006" xmlns:mv="urn:schemas-microsoft-com:mac:vml" xmlns:o="urn:schemas-microsoft-com:office:office" xmlns:r="http://schemas.openxmlformats.org/officeDocument/2006/relationships" xmlns:m="http://schemas.openxmlformats.org/officeDocument/2006/math" xmlns:v="urn:schemas-microsoft-com:vml" xmlns:wp14="http://schemas.microsoft.com/office/word/2010/wordprocessingDrawing" xmlns:wp="http://schemas.openxmlformats.org/drawingml/2006/wordprocessingDrawing" xmlns:w10="urn:schemas-microsoft-com:office:word" xmlns:w="http://schemas.openxmlformats.org/wordprocessingml/2006/main" xmlns:w14="http://schemas.microsoft.com/office/word/2010/wordml" xmlns:w15="http://schemas.microsoft.com/office/word/2012/wordml" xmlns:wpg="http://schemas.microsoft.com/office/word/2010/wordprocessingGroup" xmlns:wpi="http://schemas.microsoft.com/office/word/2010/wordprocessingInk" xmlns:wne="http://schemas.microsoft.com/office/word/2006/wordml" xmlns:wps="http://schemas.microsoft.com/office/word/2010/wordprocessingShape" mc:Ignorable="w14 w15 wp14">
   <w:body>
     <w:tbl>
       <w:tblPr>
@@ -53,7 +53,10 @@
           </w:tcPr>
           <w:p>
             <w:r>
-              <w:t>Validate Provider Number</w:t>
+              <w:t xml:space="preserve">Validate Provider </w:t>
+            </w:r>
+            <w:r>
+              <w:t>Credentials</w:t>
             </w:r>
           </w:p>
         </w:tc>
@@ -100,7 +103,13 @@
               <w:t xml:space="preserve">The system asks the provider for </w:t>
             </w:r>
             <w:r>
-              <w:t>his/her provider number and verifies it</w:t>
+              <w:t xml:space="preserve">his/her </w:t>
+            </w:r>
+            <w:r>
+              <w:t xml:space="preserve">credentials </w:t>
+            </w:r>
+            <w:r>
+              <w:t>and verifies it</w:t>
             </w:r>
           </w:p>
         </w:tc>
@@ -144,7 +153,10 @@
           </w:tcPr>
           <w:p>
             <w:r>
-              <w:t>Waiting for provider to input his/her number</w:t>
+              <w:t xml:space="preserve">Waiting for provider to input his/her </w:t>
+            </w:r>
+            <w:r>
+              <w:t>credentials</w:t>
             </w:r>
           </w:p>
         </w:tc>
@@ -210,7 +222,13 @@
               </w:numPr>
             </w:pPr>
             <w:r>
-              <w:t>The system checks whether the provider number is valid or not</w:t>
+              <w:t xml:space="preserve">The system checks whether the provider </w:t>
+            </w:r>
+            <w:r>
+              <w:t xml:space="preserve">credentials are </w:t>
+            </w:r>
+            <w:r>
+              <w:t>valid or not</w:t>
             </w:r>
           </w:p>
           <w:p>
@@ -460,7 +478,13 @@
               </w:numPr>
             </w:pPr>
             <w:r>
-              <w:t>Invalid number/Member suspended</w:t>
+              <w:t xml:space="preserve">Invalid </w:t>
+            </w:r>
+            <w:r>
+              <w:t>credentials</w:t>
+            </w:r>
+            <w:r>
+              <w:t>/Member suspended</w:t>
             </w:r>
           </w:p>
         </w:tc>
@@ -509,7 +533,25 @@
               </w:numPr>
             </w:pPr>
             <w:r>
-              <w:t>The system will verify these details against the credentials stored in the database</w:t>
+              <w:t>The system will validate</w:t>
+            </w:r>
+            <w:r>
+              <w:t xml:space="preserve"> these details against the credentials stored in the database</w:t>
+            </w:r>
+          </w:p>
+          <w:p>
+            <w:pPr>
+              <w:pStyle w:val="ListParagraph"/>
+              <w:numPr>
+                <w:ilvl w:val="0"/>
+                <w:numId w:val="1"/>
+              </w:numPr>
+            </w:pPr>
+            <w:r>
+              <w:t xml:space="preserve">The provider </w:t>
+            </w:r>
+            <w:r>
+              <w:t>verifies that the correct service code has been input</w:t>
             </w:r>
           </w:p>
           <w:p>
@@ -579,13 +621,7 @@
           </w:tcPr>
           <w:p>
             <w:r>
-              <w:t>Show</w:t>
-            </w:r>
-            <w:r>
-              <w:t xml:space="preserve"> Provider </w:t>
-            </w:r>
-            <w:r>
-              <w:t>Directory</w:t>
+              <w:t>Show Provider Directory</w:t>
             </w:r>
           </w:p>
         </w:tc>
@@ -629,10 +665,7 @@
           </w:tcPr>
           <w:p>
             <w:r>
-              <w:t xml:space="preserve">The system </w:t>
-            </w:r>
-            <w:r>
-              <w:t>displays the Provider Directory to the provider</w:t>
+              <w:t>The system displays the Provider Directory to the provider</w:t>
             </w:r>
           </w:p>
         </w:tc>
@@ -683,10 +716,7 @@
               </w:numPr>
             </w:pPr>
             <w:r>
-              <w:t>P</w:t>
-            </w:r>
-            <w:r>
-              <w:t>rovider requests the system to show the Provider Directory to look up the service code</w:t>
+              <w:t>Provider requests the system to show the Provider Directory to look up the service code</w:t>
             </w:r>
           </w:p>
           <w:p>
@@ -705,10 +735,745 @@
       </w:tr>
     </w:tbl>
     <w:p/>
+    <w:p/>
+    <w:p/>
+    <w:tbl>
+      <w:tblPr>
+        <w:tblStyle w:val="TableGrid"/>
+        <w:tblW w:w="0" w:type="auto"/>
+        <w:tblLook w:val="04A0" w:firstRow="1" w:lastRow="0" w:firstColumn="1" w:lastColumn="0" w:noHBand="0" w:noVBand="1"/>
+      </w:tblPr>
+      <w:tblGrid>
+        <w:gridCol w:w="4508"/>
+        <w:gridCol w:w="4508"/>
+      </w:tblGrid>
+      <w:tr>
+        <w:tc>
+          <w:tcPr>
+            <w:tcW w:w="4508" w:type="dxa"/>
+          </w:tcPr>
+          <w:p>
+            <w:r>
+              <w:lastRenderedPageBreak/>
+              <w:t>Use case ID</w:t>
+            </w:r>
+          </w:p>
+        </w:tc>
+        <w:tc>
+          <w:tcPr>
+            <w:tcW w:w="4508" w:type="dxa"/>
+          </w:tcPr>
+          <w:p>
+            <w:proofErr w:type="spellStart"/>
+            <w:r>
+              <w:t>Validate_manager</w:t>
+            </w:r>
+            <w:proofErr w:type="spellEnd"/>
+          </w:p>
+        </w:tc>
+      </w:tr>
+      <w:tr>
+        <w:tc>
+          <w:tcPr>
+            <w:tcW w:w="4508" w:type="dxa"/>
+          </w:tcPr>
+          <w:p>
+            <w:r>
+              <w:t>Use case name</w:t>
+            </w:r>
+          </w:p>
+        </w:tc>
+        <w:tc>
+          <w:tcPr>
+            <w:tcW w:w="4508" w:type="dxa"/>
+          </w:tcPr>
+          <w:p>
+            <w:r>
+              <w:t>Validate Manager Credentials</w:t>
+            </w:r>
+          </w:p>
+        </w:tc>
+      </w:tr>
+      <w:tr>
+        <w:tc>
+          <w:tcPr>
+            <w:tcW w:w="4508" w:type="dxa"/>
+          </w:tcPr>
+          <w:p>
+            <w:r>
+              <w:t>Actors</w:t>
+            </w:r>
+          </w:p>
+        </w:tc>
+        <w:tc>
+          <w:tcPr>
+            <w:tcW w:w="4508" w:type="dxa"/>
+          </w:tcPr>
+          <w:p>
+            <w:r>
+              <w:t>Provider</w:t>
+            </w:r>
+          </w:p>
+        </w:tc>
+      </w:tr>
+      <w:tr>
+        <w:tc>
+          <w:tcPr>
+            <w:tcW w:w="4508" w:type="dxa"/>
+          </w:tcPr>
+          <w:p>
+            <w:r>
+              <w:t>Brief description</w:t>
+            </w:r>
+          </w:p>
+        </w:tc>
+        <w:tc>
+          <w:tcPr>
+            <w:tcW w:w="4508" w:type="dxa"/>
+          </w:tcPr>
+          <w:p>
+            <w:r>
+              <w:t>The system asks the manager for his/her credentials and verifies it</w:t>
+            </w:r>
+          </w:p>
+        </w:tc>
+      </w:tr>
+      <w:tr>
+        <w:tc>
+          <w:tcPr>
+            <w:tcW w:w="4508" w:type="dxa"/>
+          </w:tcPr>
+          <w:p>
+            <w:r>
+              <w:t>Triggers</w:t>
+            </w:r>
+          </w:p>
+        </w:tc>
+        <w:tc>
+          <w:tcPr>
+            <w:tcW w:w="4508" w:type="dxa"/>
+          </w:tcPr>
+          <w:p>
+            <w:r>
+              <w:t>Provider terminal is switched on</w:t>
+            </w:r>
+          </w:p>
+        </w:tc>
+      </w:tr>
+      <w:tr>
+        <w:tc>
+          <w:tcPr>
+            <w:tcW w:w="4508" w:type="dxa"/>
+          </w:tcPr>
+          <w:p>
+            <w:r>
+              <w:t>Pre-conditions</w:t>
+            </w:r>
+          </w:p>
+        </w:tc>
+        <w:tc>
+          <w:tcPr>
+            <w:tcW w:w="4508" w:type="dxa"/>
+          </w:tcPr>
+          <w:p>
+            <w:r>
+              <w:t>Waiting for manager to input his/her number</w:t>
+            </w:r>
+          </w:p>
+        </w:tc>
+      </w:tr>
+      <w:tr>
+        <w:tc>
+          <w:tcPr>
+            <w:tcW w:w="4508" w:type="dxa"/>
+          </w:tcPr>
+          <w:p>
+            <w:r>
+              <w:t>Post-conditions</w:t>
+            </w:r>
+          </w:p>
+        </w:tc>
+        <w:tc>
+          <w:tcPr>
+            <w:tcW w:w="4508" w:type="dxa"/>
+          </w:tcPr>
+          <w:p>
+            <w:r>
+              <w:t>Manager logged in</w:t>
+            </w:r>
+          </w:p>
+        </w:tc>
+      </w:tr>
+      <w:tr>
+        <w:trPr>
+          <w:trHeight w:val="1485"/>
+        </w:trPr>
+        <w:tc>
+          <w:tcPr>
+            <w:tcW w:w="4508" w:type="dxa"/>
+          </w:tcPr>
+          <w:p>
+            <w:r>
+              <w:t>Flow of events</w:t>
+            </w:r>
+          </w:p>
+        </w:tc>
+        <w:tc>
+          <w:tcPr>
+            <w:tcW w:w="4508" w:type="dxa"/>
+          </w:tcPr>
+          <w:p>
+            <w:pPr>
+              <w:pStyle w:val="ListParagraph"/>
+              <w:numPr>
+                <w:ilvl w:val="0"/>
+                <w:numId w:val="1"/>
+              </w:numPr>
+            </w:pPr>
+            <w:r>
+              <w:t>Manager is asked to enter his/her credentials upon system start</w:t>
+            </w:r>
+          </w:p>
+          <w:p>
+            <w:pPr>
+              <w:pStyle w:val="ListParagraph"/>
+              <w:numPr>
+                <w:ilvl w:val="0"/>
+                <w:numId w:val="1"/>
+              </w:numPr>
+            </w:pPr>
+            <w:r>
+              <w:t>The system checks whether the credentials are valid or not</w:t>
+            </w:r>
+          </w:p>
+          <w:p>
+            <w:pPr>
+              <w:pStyle w:val="ListParagraph"/>
+              <w:numPr>
+                <w:ilvl w:val="0"/>
+                <w:numId w:val="1"/>
+              </w:numPr>
+            </w:pPr>
+            <w:r>
+              <w:t>If valid, then the provider is logged in</w:t>
+            </w:r>
+          </w:p>
+        </w:tc>
+      </w:tr>
+    </w:tbl>
+    <w:p/>
+    <w:tbl>
+      <w:tblPr>
+        <w:tblStyle w:val="TableGrid"/>
+        <w:tblW w:w="0" w:type="auto"/>
+        <w:tblLook w:val="04A0" w:firstRow="1" w:lastRow="0" w:firstColumn="1" w:lastColumn="0" w:noHBand="0" w:noVBand="1"/>
+      </w:tblPr>
+      <w:tblGrid>
+        <w:gridCol w:w="4508"/>
+        <w:gridCol w:w="4508"/>
+      </w:tblGrid>
+      <w:tr>
+        <w:tc>
+          <w:tcPr>
+            <w:tcW w:w="4508" w:type="dxa"/>
+          </w:tcPr>
+          <w:p>
+            <w:r>
+              <w:t>Use case ID</w:t>
+            </w:r>
+          </w:p>
+        </w:tc>
+        <w:tc>
+          <w:tcPr>
+            <w:tcW w:w="4508" w:type="dxa"/>
+          </w:tcPr>
+          <w:p>
+            <w:proofErr w:type="spellStart"/>
+            <w:r>
+              <w:t>Show_reports</w:t>
+            </w:r>
+            <w:proofErr w:type="spellEnd"/>
+          </w:p>
+        </w:tc>
+      </w:tr>
+      <w:tr>
+        <w:tc>
+          <w:tcPr>
+            <w:tcW w:w="4508" w:type="dxa"/>
+          </w:tcPr>
+          <w:p>
+            <w:r>
+              <w:t>Use case name</w:t>
+            </w:r>
+          </w:p>
+        </w:tc>
+        <w:tc>
+          <w:tcPr>
+            <w:tcW w:w="4508" w:type="dxa"/>
+          </w:tcPr>
+          <w:p>
+            <w:r>
+              <w:t>Show generated reports</w:t>
+            </w:r>
+          </w:p>
+        </w:tc>
+      </w:tr>
+      <w:tr>
+        <w:tc>
+          <w:tcPr>
+            <w:tcW w:w="4508" w:type="dxa"/>
+          </w:tcPr>
+          <w:p>
+            <w:r>
+              <w:t>Included use cases</w:t>
+            </w:r>
+          </w:p>
+        </w:tc>
+        <w:tc>
+          <w:tcPr>
+            <w:tcW w:w="4508" w:type="dxa"/>
+          </w:tcPr>
+          <w:p>
+            <w:pPr>
+              <w:pStyle w:val="ListParagraph"/>
+              <w:numPr>
+                <w:ilvl w:val="0"/>
+                <w:numId w:val="4"/>
+              </w:numPr>
+            </w:pPr>
+            <w:proofErr w:type="spellStart"/>
+            <w:r>
+              <w:t>Generate_w</w:t>
+            </w:r>
+            <w:r>
+              <w:t>eekly_member_report</w:t>
+            </w:r>
+            <w:proofErr w:type="spellEnd"/>
+          </w:p>
+          <w:p>
+            <w:pPr>
+              <w:pStyle w:val="ListParagraph"/>
+              <w:numPr>
+                <w:ilvl w:val="0"/>
+                <w:numId w:val="4"/>
+              </w:numPr>
+            </w:pPr>
+            <w:proofErr w:type="spellStart"/>
+            <w:r>
+              <w:t>Generate_w</w:t>
+            </w:r>
+            <w:r>
+              <w:t>eekly_provider_report</w:t>
+            </w:r>
+            <w:proofErr w:type="spellEnd"/>
+          </w:p>
+          <w:p>
+            <w:pPr>
+              <w:pStyle w:val="ListParagraph"/>
+              <w:numPr>
+                <w:ilvl w:val="0"/>
+                <w:numId w:val="4"/>
+              </w:numPr>
+            </w:pPr>
+            <w:proofErr w:type="spellStart"/>
+            <w:r>
+              <w:t>Generate_w</w:t>
+            </w:r>
+            <w:r>
+              <w:t>eekly_summarized_report</w:t>
+            </w:r>
+            <w:proofErr w:type="spellEnd"/>
+          </w:p>
+        </w:tc>
+      </w:tr>
+      <w:tr>
+        <w:tc>
+          <w:tcPr>
+            <w:tcW w:w="4508" w:type="dxa"/>
+          </w:tcPr>
+          <w:p>
+            <w:r>
+              <w:t>Actors</w:t>
+            </w:r>
+          </w:p>
+        </w:tc>
+        <w:tc>
+          <w:tcPr>
+            <w:tcW w:w="4508" w:type="dxa"/>
+          </w:tcPr>
+          <w:p>
+            <w:r>
+              <w:t>Manager</w:t>
+            </w:r>
+          </w:p>
+        </w:tc>
+      </w:tr>
+      <w:tr>
+        <w:tc>
+          <w:tcPr>
+            <w:tcW w:w="4508" w:type="dxa"/>
+          </w:tcPr>
+          <w:p>
+            <w:r>
+              <w:t>Brief description</w:t>
+            </w:r>
+          </w:p>
+        </w:tc>
+        <w:tc>
+          <w:tcPr>
+            <w:tcW w:w="4508" w:type="dxa"/>
+          </w:tcPr>
+          <w:p>
+            <w:r>
+              <w:t>The system generates reports and shows them to the manager</w:t>
+            </w:r>
+          </w:p>
+        </w:tc>
+      </w:tr>
+      <w:tr>
+        <w:tc>
+          <w:tcPr>
+            <w:tcW w:w="4508" w:type="dxa"/>
+          </w:tcPr>
+          <w:p>
+            <w:r>
+              <w:t>Triggers</w:t>
+            </w:r>
+          </w:p>
+        </w:tc>
+        <w:tc>
+          <w:tcPr>
+            <w:tcW w:w="4508" w:type="dxa"/>
+          </w:tcPr>
+          <w:p>
+            <w:r>
+              <w:t>The manager requests for reports</w:t>
+            </w:r>
+          </w:p>
+        </w:tc>
+      </w:tr>
+      <w:tr>
+        <w:tc>
+          <w:tcPr>
+            <w:tcW w:w="4508" w:type="dxa"/>
+          </w:tcPr>
+          <w:p>
+            <w:r>
+              <w:t>Flow of events</w:t>
+            </w:r>
+          </w:p>
+        </w:tc>
+        <w:tc>
+          <w:tcPr>
+            <w:tcW w:w="4508" w:type="dxa"/>
+          </w:tcPr>
+          <w:p>
+            <w:pPr>
+              <w:pStyle w:val="ListParagraph"/>
+              <w:numPr>
+                <w:ilvl w:val="0"/>
+                <w:numId w:val="6"/>
+              </w:numPr>
+            </w:pPr>
+            <w:r>
+              <w:t>The manager requests for either weekly member, provider or summary report</w:t>
+            </w:r>
+          </w:p>
+          <w:p>
+            <w:pPr>
+              <w:pStyle w:val="ListParagraph"/>
+              <w:numPr>
+                <w:ilvl w:val="0"/>
+                <w:numId w:val="6"/>
+              </w:numPr>
+            </w:pPr>
+            <w:r>
+              <w:t>The system generates the respective report</w:t>
+            </w:r>
+          </w:p>
+          <w:p>
+            <w:pPr>
+              <w:pStyle w:val="ListParagraph"/>
+              <w:numPr>
+                <w:ilvl w:val="0"/>
+                <w:numId w:val="6"/>
+              </w:numPr>
+            </w:pPr>
+            <w:r>
+              <w:t xml:space="preserve">The report is then </w:t>
+            </w:r>
+            <w:r>
+              <w:t>shown to the manager</w:t>
+            </w:r>
+          </w:p>
+        </w:tc>
+      </w:tr>
+    </w:tbl>
+    <w:p/>
     <w:p>
       <w:r>
         <w:br w:type="page"/>
       </w:r>
+    </w:p>
+    <w:p/>
+    <w:tbl>
+      <w:tblPr>
+        <w:tblStyle w:val="TableGrid"/>
+        <w:tblW w:w="0" w:type="auto"/>
+        <w:tblLook w:val="04A0" w:firstRow="1" w:lastRow="0" w:firstColumn="1" w:lastColumn="0" w:noHBand="0" w:noVBand="1"/>
+      </w:tblPr>
+      <w:tblGrid>
+        <w:gridCol w:w="4508"/>
+        <w:gridCol w:w="4508"/>
+      </w:tblGrid>
+      <w:tr>
+        <w:tc>
+          <w:tcPr>
+            <w:tcW w:w="4508" w:type="dxa"/>
+          </w:tcPr>
+          <w:p>
+            <w:r>
+              <w:t>Use case ID</w:t>
+            </w:r>
+          </w:p>
+        </w:tc>
+        <w:tc>
+          <w:tcPr>
+            <w:tcW w:w="4508" w:type="dxa"/>
+          </w:tcPr>
+          <w:p>
+            <w:proofErr w:type="spellStart"/>
+            <w:r>
+              <w:t>Add_update_delete_members</w:t>
+            </w:r>
+            <w:proofErr w:type="spellEnd"/>
+          </w:p>
+        </w:tc>
+      </w:tr>
+      <w:tr>
+        <w:tc>
+          <w:tcPr>
+            <w:tcW w:w="4508" w:type="dxa"/>
+          </w:tcPr>
+          <w:p>
+            <w:r>
+              <w:t>Use case name</w:t>
+            </w:r>
+          </w:p>
+        </w:tc>
+        <w:tc>
+          <w:tcPr>
+            <w:tcW w:w="4508" w:type="dxa"/>
+          </w:tcPr>
+          <w:p>
+            <w:r>
+              <w:t>Add, update or delete members</w:t>
+            </w:r>
+          </w:p>
+        </w:tc>
+      </w:tr>
+      <w:tr>
+        <w:tc>
+          <w:tcPr>
+            <w:tcW w:w="4508" w:type="dxa"/>
+          </w:tcPr>
+          <w:p>
+            <w:r>
+              <w:t>Actors</w:t>
+            </w:r>
+          </w:p>
+        </w:tc>
+        <w:tc>
+          <w:tcPr>
+            <w:tcW w:w="4508" w:type="dxa"/>
+          </w:tcPr>
+          <w:p>
+            <w:r>
+              <w:t>Operator</w:t>
+            </w:r>
+          </w:p>
+        </w:tc>
+      </w:tr>
+      <w:tr>
+        <w:tc>
+          <w:tcPr>
+            <w:tcW w:w="4508" w:type="dxa"/>
+          </w:tcPr>
+          <w:p>
+            <w:r>
+              <w:t>Brief description</w:t>
+            </w:r>
+          </w:p>
+        </w:tc>
+        <w:tc>
+          <w:tcPr>
+            <w:tcW w:w="4508" w:type="dxa"/>
+          </w:tcPr>
+          <w:p>
+            <w:r>
+              <w:t xml:space="preserve">The operator can add, update or delete </w:t>
+            </w:r>
+            <w:proofErr w:type="spellStart"/>
+            <w:r>
+              <w:t>ChocAn</w:t>
+            </w:r>
+            <w:proofErr w:type="spellEnd"/>
+            <w:r>
+              <w:t xml:space="preserve"> members</w:t>
+            </w:r>
+          </w:p>
+        </w:tc>
+      </w:tr>
+      <w:tr>
+        <w:tc>
+          <w:tcPr>
+            <w:tcW w:w="4508" w:type="dxa"/>
+          </w:tcPr>
+          <w:p>
+            <w:r>
+              <w:t>Triggers</w:t>
+            </w:r>
+          </w:p>
+        </w:tc>
+        <w:tc>
+          <w:tcPr>
+            <w:tcW w:w="4508" w:type="dxa"/>
+          </w:tcPr>
+          <w:p>
+            <w:r>
+              <w:t>When operator wants to add, update or delete information about members upon the following events:</w:t>
+            </w:r>
+          </w:p>
+          <w:p>
+            <w:pPr>
+              <w:pStyle w:val="ListParagraph"/>
+              <w:numPr>
+                <w:ilvl w:val="0"/>
+                <w:numId w:val="2"/>
+              </w:numPr>
+            </w:pPr>
+            <w:r>
+              <w:t>New member signs up</w:t>
+            </w:r>
+          </w:p>
+          <w:p>
+            <w:pPr>
+              <w:pStyle w:val="ListParagraph"/>
+              <w:numPr>
+                <w:ilvl w:val="0"/>
+                <w:numId w:val="2"/>
+              </w:numPr>
+            </w:pPr>
+            <w:r>
+              <w:t>Member resigns</w:t>
+            </w:r>
+          </w:p>
+          <w:p>
+            <w:pPr>
+              <w:pStyle w:val="ListParagraph"/>
+              <w:numPr>
+                <w:ilvl w:val="0"/>
+                <w:numId w:val="2"/>
+              </w:numPr>
+            </w:pPr>
+            <w:r>
+              <w:t>Member details change</w:t>
+            </w:r>
+          </w:p>
+        </w:tc>
+      </w:tr>
+      <w:tr>
+        <w:tc>
+          <w:tcPr>
+            <w:tcW w:w="4508" w:type="dxa"/>
+          </w:tcPr>
+          <w:p>
+            <w:r>
+              <w:t>Pre-conditions</w:t>
+            </w:r>
+          </w:p>
+        </w:tc>
+        <w:tc>
+          <w:tcPr>
+            <w:tcW w:w="4508" w:type="dxa"/>
+          </w:tcPr>
+          <w:p>
+            <w:r>
+              <w:t>System is in interactive mode during the day</w:t>
+            </w:r>
+          </w:p>
+        </w:tc>
+      </w:tr>
+      <w:tr>
+        <w:tc>
+          <w:tcPr>
+            <w:tcW w:w="4508" w:type="dxa"/>
+          </w:tcPr>
+          <w:p>
+            <w:r>
+              <w:t>Post-conditions</w:t>
+            </w:r>
+          </w:p>
+        </w:tc>
+        <w:tc>
+          <w:tcPr>
+            <w:tcW w:w="4508" w:type="dxa"/>
+          </w:tcPr>
+          <w:p>
+            <w:r>
+              <w:t>Details added, deleted or updated</w:t>
+            </w:r>
+          </w:p>
+        </w:tc>
+        <w:bookmarkStart w:id="0" w:name="_GoBack"/>
+        <w:bookmarkEnd w:id="0"/>
+      </w:tr>
+      <w:tr>
+        <w:tc>
+          <w:tcPr>
+            <w:tcW w:w="4508" w:type="dxa"/>
+          </w:tcPr>
+          <w:p>
+            <w:r>
+              <w:t>Flow of events</w:t>
+            </w:r>
+          </w:p>
+        </w:tc>
+        <w:tc>
+          <w:tcPr>
+            <w:tcW w:w="4508" w:type="dxa"/>
+          </w:tcPr>
+          <w:p>
+            <w:pPr>
+              <w:pStyle w:val="ListParagraph"/>
+              <w:numPr>
+                <w:ilvl w:val="0"/>
+                <w:numId w:val="1"/>
+              </w:numPr>
+            </w:pPr>
+            <w:r>
+              <w:t>System is in interactive mode during the day</w:t>
+            </w:r>
+          </w:p>
+          <w:p>
+            <w:pPr>
+              <w:pStyle w:val="ListParagraph"/>
+              <w:numPr>
+                <w:ilvl w:val="0"/>
+                <w:numId w:val="1"/>
+              </w:numPr>
+            </w:pPr>
+            <w:r>
+              <w:t>The operator chooses to add, update or delete members depending upon the trigger</w:t>
+            </w:r>
+          </w:p>
+        </w:tc>
+      </w:tr>
+    </w:tbl>
+    <w:p>
+      <w:pPr>
+        <w:spacing w:after="0"/>
+      </w:pPr>
     </w:p>
     <w:tbl>
       <w:tblPr>
@@ -727,7 +1492,6 @@
           </w:tcPr>
           <w:p>
             <w:r>
-              <w:lastRenderedPageBreak/>
               <w:t>Use case ID</w:t>
             </w:r>
           </w:p>
@@ -739,7 +1503,7 @@
           <w:p>
             <w:proofErr w:type="spellStart"/>
             <w:r>
-              <w:t>Show_reports</w:t>
+              <w:t>Add_update_delete_providers</w:t>
             </w:r>
             <w:proofErr w:type="spellEnd"/>
           </w:p>
@@ -762,110 +1526,59 @@
           </w:tcPr>
           <w:p>
             <w:r>
-              <w:t>Show generated reports</w:t>
-            </w:r>
-          </w:p>
-        </w:tc>
-      </w:tr>
-      <w:tr>
-        <w:tc>
-          <w:tcPr>
-            <w:tcW w:w="4508" w:type="dxa"/>
-          </w:tcPr>
-          <w:p>
-            <w:r>
-              <w:t>Included use cases</w:t>
-            </w:r>
-          </w:p>
-        </w:tc>
-        <w:tc>
-          <w:tcPr>
-            <w:tcW w:w="4508" w:type="dxa"/>
-          </w:tcPr>
-          <w:p>
-            <w:pPr>
-              <w:pStyle w:val="ListParagraph"/>
-              <w:numPr>
-                <w:ilvl w:val="0"/>
-                <w:numId w:val="4"/>
-              </w:numPr>
-            </w:pPr>
+              <w:t>Add, update or delete providers</w:t>
+            </w:r>
+          </w:p>
+        </w:tc>
+      </w:tr>
+      <w:tr>
+        <w:tc>
+          <w:tcPr>
+            <w:tcW w:w="4508" w:type="dxa"/>
+          </w:tcPr>
+          <w:p>
+            <w:r>
+              <w:t>Actors</w:t>
+            </w:r>
+          </w:p>
+        </w:tc>
+        <w:tc>
+          <w:tcPr>
+            <w:tcW w:w="4508" w:type="dxa"/>
+          </w:tcPr>
+          <w:p>
+            <w:r>
+              <w:t>Operator</w:t>
+            </w:r>
+          </w:p>
+        </w:tc>
+      </w:tr>
+      <w:tr>
+        <w:tc>
+          <w:tcPr>
+            <w:tcW w:w="4508" w:type="dxa"/>
+          </w:tcPr>
+          <w:p>
+            <w:r>
+              <w:t>Brief description</w:t>
+            </w:r>
+          </w:p>
+        </w:tc>
+        <w:tc>
+          <w:tcPr>
+            <w:tcW w:w="4508" w:type="dxa"/>
+          </w:tcPr>
+          <w:p>
+            <w:r>
+              <w:t xml:space="preserve">The operator can add, update or delete </w:t>
+            </w:r>
             <w:proofErr w:type="spellStart"/>
             <w:r>
-              <w:t>Generate_Weekly_member_report</w:t>
+              <w:t>ChocAn</w:t>
             </w:r>
             <w:proofErr w:type="spellEnd"/>
-          </w:p>
-          <w:p>
-            <w:pPr>
-              <w:pStyle w:val="ListParagraph"/>
-              <w:numPr>
-                <w:ilvl w:val="0"/>
-                <w:numId w:val="4"/>
-              </w:numPr>
-            </w:pPr>
-            <w:proofErr w:type="spellStart"/>
-            <w:r>
-              <w:t>Generate_Weekly_provider_report</w:t>
-            </w:r>
-            <w:proofErr w:type="spellEnd"/>
-          </w:p>
-          <w:p>
-            <w:pPr>
-              <w:pStyle w:val="ListParagraph"/>
-              <w:numPr>
-                <w:ilvl w:val="0"/>
-                <w:numId w:val="4"/>
-              </w:numPr>
-            </w:pPr>
-            <w:proofErr w:type="spellStart"/>
-            <w:r>
-              <w:t>Generate_Weekly_summarized_report</w:t>
-            </w:r>
-            <w:proofErr w:type="spellEnd"/>
-          </w:p>
-        </w:tc>
-      </w:tr>
-      <w:tr>
-        <w:tc>
-          <w:tcPr>
-            <w:tcW w:w="4508" w:type="dxa"/>
-          </w:tcPr>
-          <w:p>
-            <w:r>
-              <w:t>Actors</w:t>
-            </w:r>
-          </w:p>
-        </w:tc>
-        <w:tc>
-          <w:tcPr>
-            <w:tcW w:w="4508" w:type="dxa"/>
-          </w:tcPr>
-          <w:p>
-            <w:r>
-              <w:t>Manager</w:t>
-            </w:r>
-          </w:p>
-        </w:tc>
-      </w:tr>
-      <w:tr>
-        <w:tc>
-          <w:tcPr>
-            <w:tcW w:w="4508" w:type="dxa"/>
-          </w:tcPr>
-          <w:p>
-            <w:r>
-              <w:t>Brief description</w:t>
-            </w:r>
-          </w:p>
-        </w:tc>
-        <w:tc>
-          <w:tcPr>
-            <w:tcW w:w="4508" w:type="dxa"/>
-          </w:tcPr>
-          <w:p>
-            <w:r>
-              <w:t>The system generates reports and shows them to the manager</w:t>
+            <w:r>
+              <w:t xml:space="preserve"> health care professionals (providers)</w:t>
             </w:r>
           </w:p>
         </w:tc>
@@ -887,199 +1600,7 @@
           </w:tcPr>
           <w:p>
             <w:r>
-              <w:t>The manager requests for reports</w:t>
-            </w:r>
-          </w:p>
-        </w:tc>
-      </w:tr>
-      <w:tr>
-        <w:tc>
-          <w:tcPr>
-            <w:tcW w:w="4508" w:type="dxa"/>
-          </w:tcPr>
-          <w:p>
-            <w:r>
-              <w:t>Flow of events</w:t>
-            </w:r>
-          </w:p>
-        </w:tc>
-        <w:tc>
-          <w:tcPr>
-            <w:tcW w:w="4508" w:type="dxa"/>
-          </w:tcPr>
-          <w:p>
-            <w:pPr>
-              <w:pStyle w:val="ListParagraph"/>
-              <w:numPr>
-                <w:ilvl w:val="0"/>
-                <w:numId w:val="6"/>
-              </w:numPr>
-            </w:pPr>
-            <w:r>
-              <w:t>The manager requests for either weekly member, provider or summary report</w:t>
-            </w:r>
-          </w:p>
-          <w:p>
-            <w:pPr>
-              <w:pStyle w:val="ListParagraph"/>
-              <w:numPr>
-                <w:ilvl w:val="0"/>
-                <w:numId w:val="6"/>
-              </w:numPr>
-            </w:pPr>
-            <w:r>
-              <w:t>The system generates the respective report</w:t>
-            </w:r>
-          </w:p>
-          <w:p>
-            <w:pPr>
-              <w:pStyle w:val="ListParagraph"/>
-              <w:numPr>
-                <w:ilvl w:val="0"/>
-                <w:numId w:val="6"/>
-              </w:numPr>
-            </w:pPr>
-            <w:r>
-              <w:t xml:space="preserve">The report is then </w:t>
-            </w:r>
-            <w:r>
-              <w:t>shown to the manager</w:t>
-            </w:r>
-          </w:p>
-        </w:tc>
-      </w:tr>
-    </w:tbl>
-    <w:p>
-      <w:pPr>
-        <w:spacing w:after="0"/>
-      </w:pPr>
-    </w:p>
-    <w:tbl>
-      <w:tblPr>
-        <w:tblStyle w:val="TableGrid"/>
-        <w:tblW w:w="0" w:type="auto"/>
-        <w:tblLook w:val="04A0" w:firstRow="1" w:lastRow="0" w:firstColumn="1" w:lastColumn="0" w:noHBand="0" w:noVBand="1"/>
-      </w:tblPr>
-      <w:tblGrid>
-        <w:gridCol w:w="4508"/>
-        <w:gridCol w:w="4508"/>
-      </w:tblGrid>
-      <w:tr>
-        <w:tc>
-          <w:tcPr>
-            <w:tcW w:w="4508" w:type="dxa"/>
-          </w:tcPr>
-          <w:p>
-            <w:r>
-              <w:t>Use case ID</w:t>
-            </w:r>
-          </w:p>
-        </w:tc>
-        <w:tc>
-          <w:tcPr>
-            <w:tcW w:w="4508" w:type="dxa"/>
-          </w:tcPr>
-          <w:p>
-            <w:proofErr w:type="spellStart"/>
-            <w:r>
-              <w:t>Add_update_delete_members</w:t>
-            </w:r>
-            <w:proofErr w:type="spellEnd"/>
-          </w:p>
-        </w:tc>
-      </w:tr>
-      <w:tr>
-        <w:tc>
-          <w:tcPr>
-            <w:tcW w:w="4508" w:type="dxa"/>
-          </w:tcPr>
-          <w:p>
-            <w:r>
-              <w:t>Use case name</w:t>
-            </w:r>
-          </w:p>
-        </w:tc>
-        <w:tc>
-          <w:tcPr>
-            <w:tcW w:w="4508" w:type="dxa"/>
-          </w:tcPr>
-          <w:p>
-            <w:r>
-              <w:t>Add, update or delete members</w:t>
-            </w:r>
-          </w:p>
-        </w:tc>
-      </w:tr>
-      <w:tr>
-        <w:tc>
-          <w:tcPr>
-            <w:tcW w:w="4508" w:type="dxa"/>
-          </w:tcPr>
-          <w:p>
-            <w:r>
-              <w:t>Actors</w:t>
-            </w:r>
-          </w:p>
-        </w:tc>
-        <w:tc>
-          <w:tcPr>
-            <w:tcW w:w="4508" w:type="dxa"/>
-          </w:tcPr>
-          <w:p>
-            <w:r>
-              <w:t>Operator</w:t>
-            </w:r>
-          </w:p>
-        </w:tc>
-      </w:tr>
-      <w:tr>
-        <w:tc>
-          <w:tcPr>
-            <w:tcW w:w="4508" w:type="dxa"/>
-          </w:tcPr>
-          <w:p>
-            <w:r>
-              <w:t>Brief description</w:t>
-            </w:r>
-          </w:p>
-        </w:tc>
-        <w:tc>
-          <w:tcPr>
-            <w:tcW w:w="4508" w:type="dxa"/>
-          </w:tcPr>
-          <w:p>
-            <w:r>
-              <w:t xml:space="preserve">The operator can add, update or delete </w:t>
-            </w:r>
-            <w:proofErr w:type="spellStart"/>
-            <w:r>
-              <w:t>ChocAn</w:t>
-            </w:r>
-            <w:proofErr w:type="spellEnd"/>
-            <w:r>
-              <w:t xml:space="preserve"> members</w:t>
-            </w:r>
-          </w:p>
-        </w:tc>
-      </w:tr>
-      <w:tr>
-        <w:tc>
-          <w:tcPr>
-            <w:tcW w:w="4508" w:type="dxa"/>
-          </w:tcPr>
-          <w:p>
-            <w:r>
-              <w:t>Triggers</w:t>
-            </w:r>
-          </w:p>
-        </w:tc>
-        <w:tc>
-          <w:tcPr>
-            <w:tcW w:w="4508" w:type="dxa"/>
-          </w:tcPr>
-          <w:p>
-            <w:r>
-              <w:t>When operator wants to add, update or delete information about members upon the following events:</w:t>
+              <w:t>When operator wants to add, update or delete information about health care providers upon the following events:</w:t>
             </w:r>
           </w:p>
           <w:p>
@@ -1200,297 +1721,13 @@
               </w:numPr>
             </w:pPr>
             <w:r>
-              <w:t>The operator chooses to add, update or delete members depending upon the trigger</w:t>
+              <w:t>The operator chooses to add, update or delete health care professionals depending upon the trigger</w:t>
             </w:r>
           </w:p>
         </w:tc>
       </w:tr>
     </w:tbl>
-    <w:p>
-      <w:pPr>
-        <w:spacing w:after="0"/>
-      </w:pPr>
-    </w:p>
-    <w:tbl>
-      <w:tblPr>
-        <w:tblStyle w:val="TableGrid"/>
-        <w:tblW w:w="0" w:type="auto"/>
-        <w:tblLook w:val="04A0" w:firstRow="1" w:lastRow="0" w:firstColumn="1" w:lastColumn="0" w:noHBand="0" w:noVBand="1"/>
-      </w:tblPr>
-      <w:tblGrid>
-        <w:gridCol w:w="4508"/>
-        <w:gridCol w:w="4508"/>
-      </w:tblGrid>
-      <w:tr>
-        <w:tc>
-          <w:tcPr>
-            <w:tcW w:w="4508" w:type="dxa"/>
-          </w:tcPr>
-          <w:p>
-            <w:r>
-              <w:t>Use case ID</w:t>
-            </w:r>
-          </w:p>
-        </w:tc>
-        <w:tc>
-          <w:tcPr>
-            <w:tcW w:w="4508" w:type="dxa"/>
-          </w:tcPr>
-          <w:p>
-            <w:proofErr w:type="spellStart"/>
-            <w:r>
-              <w:t>Add_update_delete_</w:t>
-            </w:r>
-            <w:r>
-              <w:t>providers</w:t>
-            </w:r>
-            <w:proofErr w:type="spellEnd"/>
-          </w:p>
-        </w:tc>
-      </w:tr>
-      <w:tr>
-        <w:tc>
-          <w:tcPr>
-            <w:tcW w:w="4508" w:type="dxa"/>
-          </w:tcPr>
-          <w:p>
-            <w:r>
-              <w:t>Use case name</w:t>
-            </w:r>
-          </w:p>
-        </w:tc>
-        <w:tc>
-          <w:tcPr>
-            <w:tcW w:w="4508" w:type="dxa"/>
-          </w:tcPr>
-          <w:p>
-            <w:r>
-              <w:t xml:space="preserve">Add, update or delete </w:t>
-            </w:r>
-            <w:r>
-              <w:t>providers</w:t>
-            </w:r>
-          </w:p>
-        </w:tc>
-      </w:tr>
-      <w:tr>
-        <w:tc>
-          <w:tcPr>
-            <w:tcW w:w="4508" w:type="dxa"/>
-          </w:tcPr>
-          <w:p>
-            <w:r>
-              <w:t>Actors</w:t>
-            </w:r>
-          </w:p>
-        </w:tc>
-        <w:tc>
-          <w:tcPr>
-            <w:tcW w:w="4508" w:type="dxa"/>
-          </w:tcPr>
-          <w:p>
-            <w:r>
-              <w:t>Operator</w:t>
-            </w:r>
-          </w:p>
-        </w:tc>
-      </w:tr>
-      <w:tr>
-        <w:tc>
-          <w:tcPr>
-            <w:tcW w:w="4508" w:type="dxa"/>
-          </w:tcPr>
-          <w:p>
-            <w:r>
-              <w:t>Brief description</w:t>
-            </w:r>
-          </w:p>
-        </w:tc>
-        <w:tc>
-          <w:tcPr>
-            <w:tcW w:w="4508" w:type="dxa"/>
-          </w:tcPr>
-          <w:p>
-            <w:r>
-              <w:t xml:space="preserve">The operator can add, update or delete </w:t>
-            </w:r>
-            <w:proofErr w:type="spellStart"/>
-            <w:r>
-              <w:t>ChocAn</w:t>
-            </w:r>
-            <w:proofErr w:type="spellEnd"/>
-            <w:r>
-              <w:t xml:space="preserve"> </w:t>
-            </w:r>
-            <w:r>
-              <w:t xml:space="preserve">health care professionals </w:t>
-            </w:r>
-            <w:r>
-              <w:t>(providers)</w:t>
-            </w:r>
-          </w:p>
-        </w:tc>
-      </w:tr>
-      <w:tr>
-        <w:tc>
-          <w:tcPr>
-            <w:tcW w:w="4508" w:type="dxa"/>
-          </w:tcPr>
-          <w:p>
-            <w:r>
-              <w:t>Triggers</w:t>
-            </w:r>
-          </w:p>
-        </w:tc>
-        <w:tc>
-          <w:tcPr>
-            <w:tcW w:w="4508" w:type="dxa"/>
-          </w:tcPr>
-          <w:p>
-            <w:r>
-              <w:t xml:space="preserve">When operator wants to add, update or delete information about </w:t>
-            </w:r>
-            <w:r>
-              <w:t>health care providers</w:t>
-            </w:r>
-            <w:r>
-              <w:t xml:space="preserve"> upon the following events:</w:t>
-            </w:r>
-          </w:p>
-          <w:p>
-            <w:pPr>
-              <w:pStyle w:val="ListParagraph"/>
-              <w:numPr>
-                <w:ilvl w:val="0"/>
-                <w:numId w:val="2"/>
-              </w:numPr>
-            </w:pPr>
-            <w:r>
-              <w:t>New member signs up</w:t>
-            </w:r>
-          </w:p>
-          <w:p>
-            <w:pPr>
-              <w:pStyle w:val="ListParagraph"/>
-              <w:numPr>
-                <w:ilvl w:val="0"/>
-                <w:numId w:val="2"/>
-              </w:numPr>
-            </w:pPr>
-            <w:r>
-              <w:t>Member resigns</w:t>
-            </w:r>
-          </w:p>
-          <w:p>
-            <w:pPr>
-              <w:pStyle w:val="ListParagraph"/>
-              <w:numPr>
-                <w:ilvl w:val="0"/>
-                <w:numId w:val="2"/>
-              </w:numPr>
-            </w:pPr>
-            <w:r>
-              <w:t>Member details change</w:t>
-            </w:r>
-          </w:p>
-        </w:tc>
-      </w:tr>
-      <w:tr>
-        <w:tc>
-          <w:tcPr>
-            <w:tcW w:w="4508" w:type="dxa"/>
-          </w:tcPr>
-          <w:p>
-            <w:r>
-              <w:t>Pre-conditions</w:t>
-            </w:r>
-          </w:p>
-        </w:tc>
-        <w:tc>
-          <w:tcPr>
-            <w:tcW w:w="4508" w:type="dxa"/>
-          </w:tcPr>
-          <w:p>
-            <w:r>
-              <w:t>System is in interactive mode during the day</w:t>
-            </w:r>
-          </w:p>
-        </w:tc>
-      </w:tr>
-      <w:tr>
-        <w:tc>
-          <w:tcPr>
-            <w:tcW w:w="4508" w:type="dxa"/>
-          </w:tcPr>
-          <w:p>
-            <w:r>
-              <w:t>Post-conditions</w:t>
-            </w:r>
-          </w:p>
-        </w:tc>
-        <w:tc>
-          <w:tcPr>
-            <w:tcW w:w="4508" w:type="dxa"/>
-          </w:tcPr>
-          <w:p>
-            <w:r>
-              <w:t>Details added, deleted or updated</w:t>
-            </w:r>
-          </w:p>
-        </w:tc>
-      </w:tr>
-      <w:tr>
-        <w:tc>
-          <w:tcPr>
-            <w:tcW w:w="4508" w:type="dxa"/>
-          </w:tcPr>
-          <w:p>
-            <w:r>
-              <w:t>Flow of events</w:t>
-            </w:r>
-          </w:p>
-        </w:tc>
-        <w:tc>
-          <w:tcPr>
-            <w:tcW w:w="4508" w:type="dxa"/>
-          </w:tcPr>
-          <w:p>
-            <w:pPr>
-              <w:pStyle w:val="ListParagraph"/>
-              <w:numPr>
-                <w:ilvl w:val="0"/>
-                <w:numId w:val="1"/>
-              </w:numPr>
-            </w:pPr>
-            <w:r>
-              <w:t>System is in interactive mode during the day</w:t>
-            </w:r>
-          </w:p>
-          <w:p>
-            <w:pPr>
-              <w:pStyle w:val="ListParagraph"/>
-              <w:numPr>
-                <w:ilvl w:val="0"/>
-                <w:numId w:val="1"/>
-              </w:numPr>
-            </w:pPr>
-            <w:r>
-              <w:t xml:space="preserve">The operator chooses to add, update or delete </w:t>
-            </w:r>
-            <w:r>
-              <w:t>health care professionals</w:t>
-            </w:r>
-            <w:r>
-              <w:t xml:space="preserve"> depending upon the trigger</w:t>
-            </w:r>
-          </w:p>
-        </w:tc>
-      </w:tr>
-    </w:tbl>
-    <w:p>
-      <w:bookmarkStart w:id="0" w:name="_GoBack"/>
-      <w:bookmarkEnd w:id="0"/>
-    </w:p>
+    <w:p/>
     <w:sectPr>
       <w:pgSz w:w="11906" w:h="16838"/>
       <w:pgMar w:top="1440" w:right="1440" w:bottom="630" w:left="1440" w:header="708" w:footer="708" w:gutter="0"/>
@@ -1502,7 +1739,7 @@
 </file>
 
 <file path=word/endnotes.xml><?xml version="1.0" encoding="utf-8"?>
-<w:endnotes xmlns:wpc="http://schemas.microsoft.com/office/word/2010/wordprocessingCanvas" xmlns:cx="http://schemas.microsoft.com/office/drawing/2014/chartex" xmlns:cx1="http://schemas.microsoft.com/office/drawing/2015/9/8/chartex" xmlns:cx2="http://schemas.microsoft.com/office/drawing/2015/10/21/chartex" xmlns:cx3="http://schemas.microsoft.com/office/drawing/2016/5/9/chartex" xmlns:cx4="http://schemas.microsoft.com/office/drawing/2016/5/10/chartex" xmlns:cx5="http://schemas.microsoft.com/office/drawing/2016/5/11/chartex" xmlns:mc="http://schemas.openxmlformats.org/markup-compatibility/2006" xmlns:o="urn:schemas-microsoft-com:office:office" xmlns:r="http://schemas.openxmlformats.org/officeDocument/2006/relationships" xmlns:m="http://schemas.openxmlformats.org/officeDocument/2006/math" xmlns:v="urn:schemas-microsoft-com:vml" xmlns:wp14="http://schemas.microsoft.com/office/word/2010/wordprocessingDrawing" xmlns:wp="http://schemas.openxmlformats.org/drawingml/2006/wordprocessingDrawing" xmlns:w10="urn:schemas-microsoft-com:office:word" xmlns:w="http://schemas.openxmlformats.org/wordprocessingml/2006/main" xmlns:w14="http://schemas.microsoft.com/office/word/2010/wordml" xmlns:w15="http://schemas.microsoft.com/office/word/2012/wordml" xmlns:w16se="http://schemas.microsoft.com/office/word/2015/wordml/symex" xmlns:wpg="http://schemas.microsoft.com/office/word/2010/wordprocessingGroup" xmlns:wpi="http://schemas.microsoft.com/office/word/2010/wordprocessingInk" xmlns:wne="http://schemas.microsoft.com/office/word/2006/wordml" xmlns:wps="http://schemas.microsoft.com/office/word/2010/wordprocessingShape" mc:Ignorable="w14 w15 w16se wp14">
+<w:endnotes xmlns:wpc="http://schemas.microsoft.com/office/word/2010/wordprocessingCanvas" xmlns:mo="http://schemas.microsoft.com/office/mac/office/2008/main" xmlns:mc="http://schemas.openxmlformats.org/markup-compatibility/2006" xmlns:mv="urn:schemas-microsoft-com:mac:vml" xmlns:o="urn:schemas-microsoft-com:office:office" xmlns:r="http://schemas.openxmlformats.org/officeDocument/2006/relationships" xmlns:m="http://schemas.openxmlformats.org/officeDocument/2006/math" xmlns:v="urn:schemas-microsoft-com:vml" xmlns:wp14="http://schemas.microsoft.com/office/word/2010/wordprocessingDrawing" xmlns:wp="http://schemas.openxmlformats.org/drawingml/2006/wordprocessingDrawing" xmlns:w10="urn:schemas-microsoft-com:office:word" xmlns:w="http://schemas.openxmlformats.org/wordprocessingml/2006/main" xmlns:w14="http://schemas.microsoft.com/office/word/2010/wordml" xmlns:w15="http://schemas.microsoft.com/office/word/2012/wordml" xmlns:wpg="http://schemas.microsoft.com/office/word/2010/wordprocessingGroup" xmlns:wpi="http://schemas.microsoft.com/office/word/2010/wordprocessingInk" xmlns:wne="http://schemas.microsoft.com/office/word/2006/wordml" xmlns:wps="http://schemas.microsoft.com/office/word/2010/wordprocessingShape" mc:Ignorable="w14 w15 wp14">
   <w:endnote w:type="separator" w:id="-1">
     <w:p>
       <w:pPr>
@@ -1527,7 +1764,7 @@
 </file>
 
 <file path=word/footnotes.xml><?xml version="1.0" encoding="utf-8"?>
-<w:footnotes xmlns:wpc="http://schemas.microsoft.com/office/word/2010/wordprocessingCanvas" xmlns:cx="http://schemas.microsoft.com/office/drawing/2014/chartex" xmlns:cx1="http://schemas.microsoft.com/office/drawing/2015/9/8/chartex" xmlns:cx2="http://schemas.microsoft.com/office/drawing/2015/10/21/chartex" xmlns:cx3="http://schemas.microsoft.com/office/drawing/2016/5/9/chartex" xmlns:cx4="http://schemas.microsoft.com/office/drawing/2016/5/10/chartex" xmlns:cx5="http://schemas.microsoft.com/office/drawing/2016/5/11/chartex" xmlns:mc="http://schemas.openxmlformats.org/markup-compatibility/2006" xmlns:o="urn:schemas-microsoft-com:office:office" xmlns:r="http://schemas.openxmlformats.org/officeDocument/2006/relationships" xmlns:m="http://schemas.openxmlformats.org/officeDocument/2006/math" xmlns:v="urn:schemas-microsoft-com:vml" xmlns:wp14="http://schemas.microsoft.com/office/word/2010/wordprocessingDrawing" xmlns:wp="http://schemas.openxmlformats.org/drawingml/2006/wordprocessingDrawing" xmlns:w10="urn:schemas-microsoft-com:office:word" xmlns:w="http://schemas.openxmlformats.org/wordprocessingml/2006/main" xmlns:w14="http://schemas.microsoft.com/office/word/2010/wordml" xmlns:w15="http://schemas.microsoft.com/office/word/2012/wordml" xmlns:w16se="http://schemas.microsoft.com/office/word/2015/wordml/symex" xmlns:wpg="http://schemas.microsoft.com/office/word/2010/wordprocessingGroup" xmlns:wpi="http://schemas.microsoft.com/office/word/2010/wordprocessingInk" xmlns:wne="http://schemas.microsoft.com/office/word/2006/wordml" xmlns:wps="http://schemas.microsoft.com/office/word/2010/wordprocessingShape" mc:Ignorable="w14 w15 w16se wp14">
+<w:footnotes xmlns:wpc="http://schemas.microsoft.com/office/word/2010/wordprocessingCanvas" xmlns:mo="http://schemas.microsoft.com/office/mac/office/2008/main" xmlns:mc="http://schemas.openxmlformats.org/markup-compatibility/2006" xmlns:mv="urn:schemas-microsoft-com:mac:vml" xmlns:o="urn:schemas-microsoft-com:office:office" xmlns:r="http://schemas.openxmlformats.org/officeDocument/2006/relationships" xmlns:m="http://schemas.openxmlformats.org/officeDocument/2006/math" xmlns:v="urn:schemas-microsoft-com:vml" xmlns:wp14="http://schemas.microsoft.com/office/word/2010/wordprocessingDrawing" xmlns:wp="http://schemas.openxmlformats.org/drawingml/2006/wordprocessingDrawing" xmlns:w10="urn:schemas-microsoft-com:office:word" xmlns:w="http://schemas.openxmlformats.org/wordprocessingml/2006/main" xmlns:w14="http://schemas.microsoft.com/office/word/2010/wordml" xmlns:w15="http://schemas.microsoft.com/office/word/2012/wordml" xmlns:wpg="http://schemas.microsoft.com/office/word/2010/wordprocessingGroup" xmlns:wpi="http://schemas.microsoft.com/office/word/2010/wordprocessingInk" xmlns:wne="http://schemas.microsoft.com/office/word/2006/wordml" xmlns:wps="http://schemas.microsoft.com/office/word/2010/wordprocessingShape" mc:Ignorable="w14 w15 wp14">
   <w:footnote w:type="separator" w:id="-1">
     <w:p>
       <w:pPr>
@@ -1552,8 +1789,8 @@
 </file>
 
 <file path=word/numbering.xml><?xml version="1.0" encoding="utf-8"?>
-<w:numbering xmlns:wpc="http://schemas.microsoft.com/office/word/2010/wordprocessingCanvas" xmlns:cx="http://schemas.microsoft.com/office/drawing/2014/chartex" xmlns:cx1="http://schemas.microsoft.com/office/drawing/2015/9/8/chartex" xmlns:cx2="http://schemas.microsoft.com/office/drawing/2015/10/21/chartex" xmlns:cx3="http://schemas.microsoft.com/office/drawing/2016/5/9/chartex" xmlns:cx4="http://schemas.microsoft.com/office/drawing/2016/5/10/chartex" xmlns:cx5="http://schemas.microsoft.com/office/drawing/2016/5/11/chartex" xmlns:mc="http://schemas.openxmlformats.org/markup-compatibility/2006" xmlns:o="urn:schemas-microsoft-com:office:office" xmlns:r="http://schemas.openxmlformats.org/officeDocument/2006/relationships" xmlns:m="http://schemas.openxmlformats.org/officeDocument/2006/math" xmlns:v="urn:schemas-microsoft-com:vml" xmlns:wp14="http://schemas.microsoft.com/office/word/2010/wordprocessingDrawing" xmlns:wp="http://schemas.openxmlformats.org/drawingml/2006/wordprocessingDrawing" xmlns:w10="urn:schemas-microsoft-com:office:word" xmlns:w="http://schemas.openxmlformats.org/wordprocessingml/2006/main" xmlns:w14="http://schemas.microsoft.com/office/word/2010/wordml" xmlns:w15="http://schemas.microsoft.com/office/word/2012/wordml" xmlns:w16se="http://schemas.microsoft.com/office/word/2015/wordml/symex" xmlns:wpg="http://schemas.microsoft.com/office/word/2010/wordprocessingGroup" xmlns:wpi="http://schemas.microsoft.com/office/word/2010/wordprocessingInk" xmlns:wne="http://schemas.microsoft.com/office/word/2006/wordml" xmlns:wps="http://schemas.microsoft.com/office/word/2010/wordprocessingShape" mc:Ignorable="w14 w15 w16se wp14">
-  <w:abstractNum w:abstractNumId="0" w15:restartNumberingAfterBreak="0">
+<w:numbering xmlns:wpc="http://schemas.microsoft.com/office/word/2010/wordprocessingCanvas" xmlns:mo="http://schemas.microsoft.com/office/mac/office/2008/main" xmlns:mc="http://schemas.openxmlformats.org/markup-compatibility/2006" xmlns:mv="urn:schemas-microsoft-com:mac:vml" xmlns:o="urn:schemas-microsoft-com:office:office" xmlns:r="http://schemas.openxmlformats.org/officeDocument/2006/relationships" xmlns:m="http://schemas.openxmlformats.org/officeDocument/2006/math" xmlns:v="urn:schemas-microsoft-com:vml" xmlns:wp14="http://schemas.microsoft.com/office/word/2010/wordprocessingDrawing" xmlns:wp="http://schemas.openxmlformats.org/drawingml/2006/wordprocessingDrawing" xmlns:w10="urn:schemas-microsoft-com:office:word" xmlns:w="http://schemas.openxmlformats.org/wordprocessingml/2006/main" xmlns:w14="http://schemas.microsoft.com/office/word/2010/wordml" xmlns:w15="http://schemas.microsoft.com/office/word/2012/wordml" xmlns:wpg="http://schemas.microsoft.com/office/word/2010/wordprocessingGroup" xmlns:wpi="http://schemas.microsoft.com/office/word/2010/wordprocessingInk" xmlns:wne="http://schemas.microsoft.com/office/word/2006/wordml" xmlns:wps="http://schemas.microsoft.com/office/word/2010/wordprocessingShape" mc:Ignorable="w14 w15 wp14">
+  <w:abstractNum w:abstractNumId="0">
     <w:nsid w:val="10456C22"/>
     <w:multiLevelType w:val="hybridMultilevel"/>
     <w:tmpl w:val="465A7EFE"/>
@@ -1666,7 +1903,7 @@
       </w:rPr>
     </w:lvl>
   </w:abstractNum>
-  <w:abstractNum w:abstractNumId="1" w15:restartNumberingAfterBreak="0">
+  <w:abstractNum w:abstractNumId="1">
     <w:nsid w:val="2CFA2432"/>
     <w:multiLevelType w:val="hybridMultilevel"/>
     <w:tmpl w:val="ABB0F5FC"/>
@@ -1779,7 +2016,7 @@
       </w:rPr>
     </w:lvl>
   </w:abstractNum>
-  <w:abstractNum w:abstractNumId="2" w15:restartNumberingAfterBreak="0">
+  <w:abstractNum w:abstractNumId="2">
     <w:nsid w:val="362D237C"/>
     <w:multiLevelType w:val="hybridMultilevel"/>
     <w:tmpl w:val="120A532E"/>
@@ -1892,7 +2129,7 @@
       </w:rPr>
     </w:lvl>
   </w:abstractNum>
-  <w:abstractNum w:abstractNumId="3" w15:restartNumberingAfterBreak="0">
+  <w:abstractNum w:abstractNumId="3">
     <w:nsid w:val="3AE94B5A"/>
     <w:multiLevelType w:val="hybridMultilevel"/>
     <w:tmpl w:val="F37EE348"/>
@@ -2005,7 +2242,7 @@
       </w:rPr>
     </w:lvl>
   </w:abstractNum>
-  <w:abstractNum w:abstractNumId="4" w15:restartNumberingAfterBreak="0">
+  <w:abstractNum w:abstractNumId="4">
     <w:nsid w:val="4713576C"/>
     <w:multiLevelType w:val="hybridMultilevel"/>
     <w:tmpl w:val="141E083E"/>
@@ -2118,7 +2355,7 @@
       </w:rPr>
     </w:lvl>
   </w:abstractNum>
-  <w:abstractNum w:abstractNumId="5" w15:restartNumberingAfterBreak="0">
+  <w:abstractNum w:abstractNumId="5">
     <w:nsid w:val="796913E4"/>
     <w:multiLevelType w:val="hybridMultilevel"/>
     <w:tmpl w:val="A784FB38"/>
@@ -2253,7 +2490,7 @@
 </file>
 
 <file path=word/styles.xml><?xml version="1.0" encoding="utf-8"?>
-<w:styles xmlns:mc="http://schemas.openxmlformats.org/markup-compatibility/2006" xmlns:r="http://schemas.openxmlformats.org/officeDocument/2006/relationships" xmlns:w="http://schemas.openxmlformats.org/wordprocessingml/2006/main" xmlns:w14="http://schemas.microsoft.com/office/word/2010/wordml" xmlns:w15="http://schemas.microsoft.com/office/word/2012/wordml" xmlns:w16se="http://schemas.microsoft.com/office/word/2015/wordml/symex" mc:Ignorable="w14 w15 w16se">
+<w:styles xmlns:mc="http://schemas.openxmlformats.org/markup-compatibility/2006" xmlns:r="http://schemas.openxmlformats.org/officeDocument/2006/relationships" xmlns:w="http://schemas.openxmlformats.org/wordprocessingml/2006/main" xmlns:w14="http://schemas.microsoft.com/office/word/2010/wordml" xmlns:w15="http://schemas.microsoft.com/office/word/2012/wordml" mc:Ignorable="w14 w15">
   <w:docDefaults>
     <w:rPrDefault>
       <w:rPr>
@@ -2269,7 +2506,7 @@
       </w:pPr>
     </w:pPrDefault>
   </w:docDefaults>
-  <w:latentStyles w:defLockedState="0" w:defUIPriority="99" w:defSemiHidden="0" w:defUnhideWhenUsed="0" w:defQFormat="0" w:count="374">
+  <w:latentStyles w:defLockedState="0" w:defUIPriority="99" w:defSemiHidden="0" w:defUnhideWhenUsed="0" w:defQFormat="0" w:count="382">
     <w:lsdException w:name="Normal" w:uiPriority="0" w:qFormat="1"/>
     <w:lsdException w:name="heading 1" w:uiPriority="9" w:qFormat="1"/>
     <w:lsdException w:name="heading 2" w:semiHidden="1" w:uiPriority="9" w:unhideWhenUsed="1" w:qFormat="1"/>
@@ -2643,7 +2880,6 @@
     <w:lsdException w:name="List Table 7 Colorful Accent 6" w:uiPriority="52"/>
     <w:lsdException w:name="Mention" w:semiHidden="1" w:unhideWhenUsed="1"/>
     <w:lsdException w:name="Smart Hyperlink" w:semiHidden="1" w:unhideWhenUsed="1"/>
-    <w:lsdException w:name="Hashtag" w:semiHidden="1" w:unhideWhenUsed="1"/>
   </w:latentStyles>
   <w:style w:type="paragraph" w:default="1" w:styleId="Normal">
     <w:name w:val="Normal"/>
@@ -2685,6 +2921,7 @@
       <w:spacing w:after="0" w:line="240" w:lineRule="auto"/>
     </w:pPr>
     <w:tblPr>
+      <w:tblInd w:w="0" w:type="dxa"/>
       <w:tblBorders>
         <w:top w:val="single" w:sz="4" w:space="0" w:color="auto"/>
         <w:left w:val="single" w:sz="4" w:space="0" w:color="auto"/>
@@ -2693,6 +2930,12 @@
         <w:insideH w:val="single" w:sz="4" w:space="0" w:color="auto"/>
         <w:insideV w:val="single" w:sz="4" w:space="0" w:color="auto"/>
       </w:tblBorders>
+      <w:tblCellMar>
+        <w:top w:w="0" w:type="dxa"/>
+        <w:left w:w="108" w:type="dxa"/>
+        <w:bottom w:w="0" w:type="dxa"/>
+        <w:right w:w="108" w:type="dxa"/>
+      </w:tblCellMar>
     </w:tblPr>
   </w:style>
   <w:style w:type="paragraph" w:styleId="ListParagraph">

</xml_diff>